<commit_message>
added comment on 'cp'
</commit_message>
<xml_diff>
--- a/README_replication.docx
+++ b/README_replication.docx
@@ -1081,6 +1081,8 @@
           <w:effect w:val="none"/>
         </w:rPr>
       </w:pPr>
+      <w:bookmarkStart w:id="0" w:name="__DdeLink__36_1850026958"/>
+      <w:bookmarkEnd w:id="0"/>
       <w:r>
         <w:rPr>
           <w:rFonts w:ascii="Helvetica Neue;Helvetica;Segoe UI;Arial;freesans;sans-serif" w:hAnsi="Helvetica Neue;Helvetica;Segoe UI;Arial;freesans;sans-serif"/>
@@ -1098,6 +1100,177 @@
           <w:effect w:val="none"/>
         </w:rPr>
         <w:t>If both succeed, it notifies the primary of its existence and its port, and waits for a connection.</w:t>
+      </w:r>
+    </w:p>
+    <w:p>
+      <w:pPr>
+        <w:pStyle w:val="TextBody"/>
+        <w:numPr>
+          <w:ilvl w:val="0"/>
+          <w:numId w:val="5"/>
+        </w:numPr>
+        <w:pBdr>
+          <w:top w:val="nil"/>
+          <w:left w:val="nil"/>
+          <w:bottom w:val="nil"/>
+          <w:right w:val="nil"/>
+        </w:pBdr>
+        <w:tabs>
+          <w:tab w:val="left" w:pos="0" w:leader="none"/>
+        </w:tabs>
+        <w:spacing w:lineRule="atLeast" w:line="375" w:before="0" w:after="0"/>
+        <w:ind w:left="932" w:right="0" w:hanging="0"/>
+        <w:rPr>
+          <w:rFonts w:ascii="Helvetica Neue;Helvetica;Segoe UI;Arial;freesans;sans-serif" w:hAnsi="Helvetica Neue;Helvetica;Segoe UI;Arial;freesans;sans-serif"/>
+          <w:b w:val="false"/>
+          <w:i w:val="false"/>
+          <w:caps w:val="false"/>
+          <w:smallCaps w:val="false"/>
+          <w:strike w:val="false"/>
+          <w:dstrike w:val="false"/>
+          <w:color w:val="333333"/>
+          <w:spacing w:val="0"/>
+          <w:sz w:val="20"/>
+          <w:szCs w:val="20"/>
+          <w:u w:val="none"/>
+          <w:effect w:val="none"/>
+        </w:rPr>
+      </w:pPr>
+      <w:r>
+        <w:rPr>
+          <w:rFonts w:ascii="Helvetica Neue;Helvetica;Segoe UI;Arial;freesans;sans-serif" w:hAnsi="Helvetica Neue;Helvetica;Segoe UI;Arial;freesans;sans-serif"/>
+          <w:b w:val="false"/>
+          <w:i w:val="false"/>
+          <w:caps w:val="false"/>
+          <w:smallCaps w:val="false"/>
+          <w:strike w:val="false"/>
+          <w:dstrike w:val="false"/>
+          <w:color w:val="333333"/>
+          <w:spacing w:val="0"/>
+          <w:sz w:val="20"/>
+          <w:szCs w:val="20"/>
+          <w:u w:val="none"/>
+          <w:effect w:val="none"/>
+        </w:rPr>
+        <w:t>Before waiting, it sets its local FILE_PATH appropriately to where its files will now be stored, and calls the “cp” command to copy over all of the primary's files.</w:t>
+      </w:r>
+    </w:p>
+    <w:p>
+      <w:pPr>
+        <w:pStyle w:val="TextBody"/>
+        <w:pBdr>
+          <w:top w:val="nil"/>
+          <w:left w:val="nil"/>
+          <w:bottom w:val="nil"/>
+          <w:right w:val="nil"/>
+        </w:pBdr>
+        <w:tabs>
+          <w:tab w:val="left" w:pos="0" w:leader="none"/>
+        </w:tabs>
+        <w:spacing w:lineRule="atLeast" w:line="375" w:before="0" w:after="0"/>
+        <w:ind w:left="932" w:right="0" w:hanging="0"/>
+        <w:rPr>
+          <w:rFonts w:ascii="Helvetica Neue;Helvetica;Segoe UI;Arial;freesans;sans-serif" w:hAnsi="Helvetica Neue;Helvetica;Segoe UI;Arial;freesans;sans-serif"/>
+          <w:b w:val="false"/>
+          <w:i w:val="false"/>
+          <w:caps w:val="false"/>
+          <w:smallCaps w:val="false"/>
+          <w:strike w:val="false"/>
+          <w:dstrike w:val="false"/>
+          <w:color w:val="333333"/>
+          <w:spacing w:val="0"/>
+          <w:sz w:val="20"/>
+          <w:szCs w:val="20"/>
+          <w:u w:val="none"/>
+          <w:effect w:val="none"/>
+        </w:rPr>
+      </w:pPr>
+      <w:r>
+        <w:rPr>
+          <w:rFonts w:ascii="Helvetica Neue;Helvetica;Segoe UI;Arial;freesans;sans-serif" w:hAnsi="Helvetica Neue;Helvetica;Segoe UI;Arial;freesans;sans-serif"/>
+          <w:b w:val="false"/>
+          <w:i w:val="false"/>
+          <w:caps w:val="false"/>
+          <w:smallCaps w:val="false"/>
+          <w:strike w:val="false"/>
+          <w:dstrike w:val="false"/>
+          <w:color w:val="333333"/>
+          <w:spacing w:val="0"/>
+          <w:sz w:val="20"/>
+          <w:szCs w:val="20"/>
+          <w:u w:val="none"/>
+          <w:effect w:val="none"/>
+        </w:rPr>
+        <w:t xml:space="preserve"> </w:t>
+      </w:r>
+      <w:r>
+        <w:rPr>
+          <w:rFonts w:ascii="Helvetica Neue;Helvetica;Segoe UI;Arial;freesans;sans-serif" w:hAnsi="Helvetica Neue;Helvetica;Segoe UI;Arial;freesans;sans-serif"/>
+          <w:b w:val="false"/>
+          <w:i w:val="false"/>
+          <w:caps w:val="false"/>
+          <w:smallCaps w:val="false"/>
+          <w:strike w:val="false"/>
+          <w:dstrike w:val="false"/>
+          <w:color w:val="333333"/>
+          <w:spacing w:val="0"/>
+          <w:sz w:val="20"/>
+          <w:szCs w:val="20"/>
+          <w:u w:val="none"/>
+          <w:effect w:val="none"/>
+        </w:rPr>
+        <w:tab/>
+        <w:t>- In a real world system, would not want this “cp” call to be blocking on the primary</w:t>
+      </w:r>
+    </w:p>
+    <w:p>
+      <w:pPr>
+        <w:pStyle w:val="TextBody"/>
+        <w:pBdr>
+          <w:top w:val="nil"/>
+          <w:left w:val="nil"/>
+          <w:bottom w:val="nil"/>
+          <w:right w:val="nil"/>
+        </w:pBdr>
+        <w:tabs>
+          <w:tab w:val="left" w:pos="0" w:leader="none"/>
+        </w:tabs>
+        <w:spacing w:lineRule="atLeast" w:line="375" w:before="0" w:after="0"/>
+        <w:ind w:left="932" w:right="0" w:hanging="0"/>
+        <w:rPr>
+          <w:rFonts w:ascii="Helvetica Neue;Helvetica;Segoe UI;Arial;freesans;sans-serif" w:hAnsi="Helvetica Neue;Helvetica;Segoe UI;Arial;freesans;sans-serif"/>
+          <w:b w:val="false"/>
+          <w:i w:val="false"/>
+          <w:caps w:val="false"/>
+          <w:smallCaps w:val="false"/>
+          <w:strike w:val="false"/>
+          <w:dstrike w:val="false"/>
+          <w:color w:val="333333"/>
+          <w:spacing w:val="0"/>
+          <w:sz w:val="20"/>
+          <w:szCs w:val="20"/>
+          <w:u w:val="none"/>
+          <w:effect w:val="none"/>
+        </w:rPr>
+      </w:pPr>
+      <w:r>
+        <w:rPr>
+          <w:rFonts w:ascii="Helvetica Neue;Helvetica;Segoe UI;Arial;freesans;sans-serif" w:hAnsi="Helvetica Neue;Helvetica;Segoe UI;Arial;freesans;sans-serif"/>
+          <w:b w:val="false"/>
+          <w:i w:val="false"/>
+          <w:caps w:val="false"/>
+          <w:smallCaps w:val="false"/>
+          <w:strike w:val="false"/>
+          <w:dstrike w:val="false"/>
+          <w:color w:val="333333"/>
+          <w:spacing w:val="0"/>
+          <w:sz w:val="20"/>
+          <w:szCs w:val="20"/>
+          <w:u w:val="none"/>
+          <w:effect w:val="none"/>
+        </w:rPr>
+        <w:tab/>
+        <w:t>- Also should replace this with a call to “scp”, a custom program, or a built in, secure extension to the existing .cpp</w:t>
       </w:r>
     </w:p>
     <w:p>
@@ -2593,6 +2766,12 @@
   </w:style>
   <w:style w:type="character" w:styleId="ListLabel1">
     <w:name w:val="ListLabel 1"/>
+    <w:rPr>
+      <w:rFonts w:cs="Symbol"/>
+    </w:rPr>
+  </w:style>
+  <w:style w:type="character" w:styleId="ListLabel2">
+    <w:name w:val="ListLabel 2"/>
     <w:rPr>
       <w:rFonts w:cs="Symbol"/>
     </w:rPr>

</xml_diff>